<commit_message>
Updated Use Case Diagram as per feedback
Changed low level security use cases to high level and assigned new use case to Owner, changed from contractor to Owner
</commit_message>
<xml_diff>
--- a/RequirementsDocument_SSD_ASSIGNMENT_RealEstate_Phase1.docx
+++ b/RequirementsDocument_SSD_ASSIGNMENT_RealEstate_Phase1.docx
@@ -23788,8 +23788,8 @@
           <w:noProof/>
         </w:rPr>
         <w:drawing>
-          <wp:inline distT="0" distB="0" distL="0" distR="0" wp14:anchorId="0B06DBFC" wp14:editId="620638D0">
-            <wp:extent cx="5727667" cy="3449319"/>
+          <wp:inline distT="0" distB="0" distL="0" distR="0" wp14:anchorId="0B06DBFC" wp14:editId="278A8897">
+            <wp:extent cx="5727665" cy="3449319"/>
             <wp:effectExtent l="0" t="0" r="6985" b="0"/>
             <wp:docPr id="972161596" name="Picture 1"/>
             <wp:cNvGraphicFramePr>
@@ -23819,7 +23819,7 @@
                   <pic:spPr bwMode="auto">
                     <a:xfrm>
                       <a:off x="0" y="0"/>
-                      <a:ext cx="5727667" cy="3449319"/>
+                      <a:ext cx="5727665" cy="3449319"/>
                     </a:xfrm>
                     <a:prstGeom prst="rect">
                       <a:avLst/>
@@ -26582,14 +26582,6 @@
 </file>
 
 <file path=customXml/item2.xml><?xml version="1.0" encoding="utf-8"?>
-<p:properties xmlns:p="http://schemas.microsoft.com/office/2006/metadata/properties" xmlns:xsi="http://www.w3.org/2001/XMLSchema-instance" xmlns:pc="http://schemas.microsoft.com/office/infopath/2007/PartnerControls">
-  <documentManagement>
-    <_activity xmlns="f262814c-8274-4210-84bd-04cd5cd7a636" xsi:nil="true"/>
-  </documentManagement>
-</p:properties>
-</file>
-
-<file path=customXml/item3.xml><?xml version="1.0" encoding="utf-8"?>
 <ct:contentTypeSchema xmlns:ct="http://schemas.microsoft.com/office/2006/metadata/contentType" xmlns:ma="http://schemas.microsoft.com/office/2006/metadata/properties/metaAttributes" ct:_="" ma:_="" ma:contentTypeName="Document" ma:contentTypeID="0x010100BD076D0DED9E2C4BB5182E69CE2A9149" ma:contentTypeVersion="6" ma:contentTypeDescription="Create a new document." ma:contentTypeScope="" ma:versionID="1e827d0b2ed428f76fb5a96877cdf478">
   <xsd:schema xmlns:xsd="http://www.w3.org/2001/XMLSchema" xmlns:xs="http://www.w3.org/2001/XMLSchema" xmlns:p="http://schemas.microsoft.com/office/2006/metadata/properties" xmlns:ns3="f262814c-8274-4210-84bd-04cd5cd7a636" targetNamespace="http://schemas.microsoft.com/office/2006/metadata/properties" ma:root="true" ma:fieldsID="a31b13248970d16685a3110ead5d846d" ns3:_="">
     <xsd:import namespace="f262814c-8274-4210-84bd-04cd5cd7a636"/>
@@ -26745,6 +26737,14 @@
 </ct:contentTypeSchema>
 </file>
 
+<file path=customXml/item3.xml><?xml version="1.0" encoding="utf-8"?>
+<p:properties xmlns:p="http://schemas.microsoft.com/office/2006/metadata/properties" xmlns:xsi="http://www.w3.org/2001/XMLSchema-instance" xmlns:pc="http://schemas.microsoft.com/office/infopath/2007/PartnerControls">
+  <documentManagement>
+    <_activity xmlns="f262814c-8274-4210-84bd-04cd5cd7a636" xsi:nil="true"/>
+  </documentManagement>
+</p:properties>
+</file>
+
 <file path=customXml/itemProps1.xml><?xml version="1.0" encoding="utf-8"?>
 <ds:datastoreItem xmlns:ds="http://schemas.openxmlformats.org/officeDocument/2006/customXml" ds:itemID="{AD33D419-F9E0-4158-BECE-8314DBBCA08E}">
   <ds:schemaRefs>
@@ -26754,16 +26754,6 @@
 </file>
 
 <file path=customXml/itemProps2.xml><?xml version="1.0" encoding="utf-8"?>
-<ds:datastoreItem xmlns:ds="http://schemas.openxmlformats.org/officeDocument/2006/customXml" ds:itemID="{581FC183-B356-4782-9EB9-0B5884774AD2}">
-  <ds:schemaRefs>
-    <ds:schemaRef ds:uri="http://schemas.microsoft.com/office/2006/metadata/properties"/>
-    <ds:schemaRef ds:uri="http://schemas.microsoft.com/office/infopath/2007/PartnerControls"/>
-    <ds:schemaRef ds:uri="f262814c-8274-4210-84bd-04cd5cd7a636"/>
-  </ds:schemaRefs>
-</ds:datastoreItem>
-</file>
-
-<file path=customXml/itemProps3.xml><?xml version="1.0" encoding="utf-8"?>
 <ds:datastoreItem xmlns:ds="http://schemas.openxmlformats.org/officeDocument/2006/customXml" ds:itemID="{9330F297-04EC-4E0A-98C4-4CF9B08C9D92}">
   <ds:schemaRefs>
     <ds:schemaRef ds:uri="http://schemas.microsoft.com/office/2006/metadata/contentType"/>
@@ -26779,4 +26769,14 @@
     <ds:schemaRef ds:uri="http://schemas.microsoft.com/internal/obd"/>
   </ds:schemaRefs>
 </ds:datastoreItem>
+</file>
+
+<file path=customXml/itemProps3.xml><?xml version="1.0" encoding="utf-8"?>
+<ds:datastoreItem xmlns:ds="http://schemas.openxmlformats.org/officeDocument/2006/customXml" ds:itemID="{581FC183-B356-4782-9EB9-0B5884774AD2}">
+  <ds:schemaRefs>
+    <ds:schemaRef ds:uri="http://schemas.microsoft.com/office/2006/metadata/properties"/>
+    <ds:schemaRef ds:uri="http://schemas.microsoft.com/office/infopath/2007/PartnerControls"/>
+    <ds:schemaRef ds:uri="f262814c-8274-4210-84bd-04cd5cd7a636"/>
+  </ds:schemaRefs>
+</ds:datastoreItem>
 </file>
</xml_diff>